<commit_message>
Revert "Litlle change disdoc"
This reverts commit fcac75e4260c39b93dfd4bdd2454c8ef61908771.
</commit_message>
<xml_diff>
--- a/DisDoc Chain of Islands.docx
+++ b/DisDoc Chain of Islands.docx
@@ -1017,16 +1017,7 @@
           <w:sz w:val="28"/>
           <w:szCs w:val="28"/>
         </w:rPr>
-        <w:t>, Кузня, Плотницкая</w:t>
-      </w:r>
-      <w:bookmarkStart w:id="0" w:name="_GoBack"/>
-      <w:bookmarkEnd w:id="0"/>
-      <w:r>
-        <w:rPr>
-          <w:sz w:val="28"/>
-          <w:szCs w:val="28"/>
-        </w:rPr>
-        <w:t>, Т</w:t>
+        <w:t>, Кузня, Плотницкая, Каменоломня, Т</w:t>
       </w:r>
       <w:r>
         <w:rPr>
@@ -5596,10 +5587,8 @@
       </w:pPr>
       <w:r>
         <w:rPr>
-          <w:noProof/>
-          <w:sz w:val="28"/>
-          <w:szCs w:val="28"/>
-          <w:lang w:eastAsia="ru-RU"/>
+          <w:sz w:val="28"/>
+          <w:szCs w:val="28"/>
         </w:rPr>
         <w:lastRenderedPageBreak/>
         <w:drawing>
@@ -5638,6 +5627,8 @@
           </wp:inline>
         </w:drawing>
       </w:r>
+      <w:bookmarkStart w:id="0" w:name="_GoBack"/>
+      <w:bookmarkEnd w:id="0"/>
     </w:p>
     <w:p>
       <w:pPr>
@@ -7353,7 +7344,7 @@
 </file>
 
 <file path=customXml/itemProps1.xml><?xml version="1.0" encoding="utf-8"?>
-<ds:datastoreItem xmlns:ds="http://schemas.openxmlformats.org/officeDocument/2006/customXml" ds:itemID="{541C3939-0A26-4932-A909-41A0F3421520}">
+<ds:datastoreItem xmlns:ds="http://schemas.openxmlformats.org/officeDocument/2006/customXml" ds:itemID="{728478F5-75EF-4139-ACD7-A0497135F7B8}">
   <ds:schemaRefs>
     <ds:schemaRef ds:uri="http://schemas.openxmlformats.org/officeDocument/2006/bibliography"/>
   </ds:schemaRefs>

</xml_diff>

<commit_message>
Added player movement mechanics
Three scripts: the player receives direction from the joystick and passes it to the mover script, which in turn implements the actual movement (the joystick spawns only in a limited area of ​​the lower left screen).
</commit_message>
<xml_diff>
--- a/DisDoc Chain of Islands.docx
+++ b/DisDoc Chain of Islands.docx
@@ -5124,18 +5124,123 @@
       <w:pPr>
         <w:spacing w:line="240" w:lineRule="auto"/>
         <w:rPr>
-          <w:b/>
-          <w:sz w:val="28"/>
-          <w:szCs w:val="28"/>
-        </w:rPr>
-      </w:pPr>
-      <w:r>
-        <w:rPr>
-          <w:b/>
-          <w:sz w:val="28"/>
-          <w:szCs w:val="28"/>
-        </w:rPr>
-        <w:t>10. ЛОР</w:t>
+          <w:sz w:val="28"/>
+          <w:szCs w:val="28"/>
+        </w:rPr>
+      </w:pPr>
+      <w:r>
+        <w:rPr>
+          <w:b/>
+          <w:sz w:val="28"/>
+          <w:szCs w:val="28"/>
+        </w:rPr>
+        <w:t>10</w:t>
+      </w:r>
+      <w:r>
+        <w:rPr>
+          <w:b/>
+          <w:sz w:val="28"/>
+          <w:szCs w:val="28"/>
+        </w:rPr>
+        <w:t xml:space="preserve">. </w:t>
+      </w:r>
+      <w:r>
+        <w:rPr>
+          <w:b/>
+          <w:sz w:val="28"/>
+          <w:szCs w:val="28"/>
+        </w:rPr>
+        <w:t>Прочие механики</w:t>
+      </w:r>
+    </w:p>
+    <w:p>
+      <w:pPr>
+        <w:spacing w:line="240" w:lineRule="auto"/>
+        <w:rPr>
+          <w:sz w:val="28"/>
+          <w:szCs w:val="28"/>
+        </w:rPr>
+      </w:pPr>
+      <w:r>
+        <w:rPr>
+          <w:i/>
+          <w:sz w:val="28"/>
+          <w:szCs w:val="28"/>
+        </w:rPr>
+        <w:t xml:space="preserve">   </w:t>
+      </w:r>
+      <w:r>
+        <w:rPr>
+          <w:i/>
+          <w:sz w:val="28"/>
+          <w:szCs w:val="28"/>
+        </w:rPr>
+        <w:t>Передвижение мобов</w:t>
+      </w:r>
+      <w:r>
+        <w:rPr>
+          <w:sz w:val="28"/>
+          <w:szCs w:val="28"/>
+        </w:rPr>
+        <w:t xml:space="preserve"> – </w:t>
+      </w:r>
+      <w:r>
+        <w:rPr>
+          <w:sz w:val="28"/>
+          <w:szCs w:val="28"/>
+        </w:rPr>
+        <w:t>определённый вид мобов двигается по определенному участку острова, точка направления движения выбирается случайна, но находиться в приделах ограниченного участка. После выбора точки для моба чтоб он туда двигался, та же точка и небольшая область около нее не может быть выбрана в качестве точки для движения другого моба</w:t>
+      </w:r>
+      <w:r>
+        <w:rPr>
+          <w:sz w:val="28"/>
+          <w:szCs w:val="28"/>
+        </w:rPr>
+        <w:t>.</w:t>
+      </w:r>
+      <w:bookmarkStart w:id="0" w:name="_GoBack"/>
+      <w:bookmarkEnd w:id="0"/>
+    </w:p>
+    <w:p>
+      <w:pPr>
+        <w:spacing w:line="240" w:lineRule="auto"/>
+        <w:rPr>
+          <w:sz w:val="28"/>
+          <w:szCs w:val="28"/>
+        </w:rPr>
+      </w:pPr>
+      <w:r>
+        <w:rPr>
+          <w:sz w:val="28"/>
+          <w:szCs w:val="28"/>
+        </w:rPr>
+        <w:t xml:space="preserve">   Передвижение персонажа – происходит при помощи управления джойстиком, который появляется при касании игроком ограниченной области в левой нижней части экрана, персонаж игрока двигаться в том же направлении куда и указывает джойстик.</w:t>
+      </w:r>
+    </w:p>
+    <w:p>
+      <w:pPr>
+        <w:spacing w:line="240" w:lineRule="auto"/>
+        <w:rPr>
+          <w:b/>
+          <w:sz w:val="28"/>
+          <w:szCs w:val="28"/>
+        </w:rPr>
+      </w:pPr>
+      <w:r>
+        <w:rPr>
+          <w:b/>
+          <w:sz w:val="28"/>
+          <w:szCs w:val="28"/>
+        </w:rPr>
+        <w:t>11</w:t>
+      </w:r>
+      <w:r>
+        <w:rPr>
+          <w:b/>
+          <w:sz w:val="28"/>
+          <w:szCs w:val="28"/>
+        </w:rPr>
+        <w:t>. ЛОР</w:t>
       </w:r>
     </w:p>
     <w:p>
@@ -5229,7 +5334,15 @@
           <w:sz w:val="28"/>
           <w:szCs w:val="28"/>
         </w:rPr>
-        <w:t>, оказавшись за бортом в бушующем океане, видел нечто невозможное: прямо над водой, в разрыве облаков, возник гигантский светящийся вихрь — портал. Он не издавал звука, лишь искажал пространство вокруг себя, затягивая в себя обломки корабля и его самого. Это был не водоворот, а воронка чистой энергии. Последнее, что он почувствовал, — это ощущение падения сквозь саму реальность</w:t>
+        <w:t xml:space="preserve">, оказавшись за бортом в бушующем океане, видел нечто невозможное: прямо над водой, в разрыве облаков, возник гигантский светящийся вихрь — портал. Он не издавал звука, лишь искажал пространство вокруг себя, затягивая в себя обломки корабля и его самого. </w:t>
+      </w:r>
+      <w:r>
+        <w:rPr>
+          <w:sz w:val="28"/>
+          <w:szCs w:val="28"/>
+        </w:rPr>
+        <w:lastRenderedPageBreak/>
+        <w:t>Это был не водоворот, а воронка чистой энергии. Последнее, что он почувствовал, — это ощущение падения сквозь саму реальность</w:t>
       </w:r>
       <w:r>
         <w:rPr>
@@ -5307,264 +5420,257 @@
           <w:sz w:val="28"/>
           <w:szCs w:val="28"/>
         </w:rPr>
-        <w:t xml:space="preserve"> нашел источник аномалии — гигантский древний портал, похожий на тот, что поглотил его. Но он был </w:t>
-      </w:r>
+        <w:t xml:space="preserve"> нашел источник аномалии — гигантский древний портал, похожий на тот, что поглотил его. Но он был мертв. Изучая артефакты и записи (оставленные предыдущими пленниками, такими же жерт</w:t>
+      </w:r>
+      <w:r>
+        <w:rPr>
+          <w:sz w:val="28"/>
+          <w:szCs w:val="28"/>
+        </w:rPr>
+        <w:t>вами портала), он узнал правду:</w:t>
+      </w:r>
+    </w:p>
+    <w:p>
+      <w:pPr>
+        <w:spacing w:line="240" w:lineRule="auto"/>
+        <w:rPr>
+          <w:sz w:val="28"/>
+          <w:szCs w:val="28"/>
+        </w:rPr>
+      </w:pPr>
+      <w:r>
+        <w:rPr>
+          <w:sz w:val="28"/>
+          <w:szCs w:val="28"/>
+        </w:rPr>
+        <w:t xml:space="preserve">Портал — это «Разорванная Дуга», мост между мирами, созданный древней цивилизацией «Архитекторов». Он активируется спорадически, поглощая все, что находится рядом, в этот мир-узилище. Чтобы открыть врата *обратно* и стабилизировать их для перехода, требуется колоссальная </w:t>
+      </w:r>
+      <w:r>
+        <w:rPr>
+          <w:sz w:val="28"/>
+          <w:szCs w:val="28"/>
+        </w:rPr>
+        <w:t>энергия.</w:t>
+      </w:r>
+    </w:p>
+    <w:p>
+      <w:pPr>
+        <w:spacing w:line="240" w:lineRule="auto"/>
+        <w:rPr>
+          <w:sz w:val="28"/>
+          <w:szCs w:val="28"/>
+        </w:rPr>
+      </w:pPr>
+      <w:r>
+        <w:rPr>
+          <w:sz w:val="28"/>
+          <w:szCs w:val="28"/>
+        </w:rPr>
+        <w:t>Эту энергию содержит «Артефакт Абсолюта» — сердце самого архипелага, хранящееся на самом удаленном и охраняемом острове. Именно его энергия питает аномалии: гигантских зверей, кам</w:t>
+      </w:r>
+      <w:r>
+        <w:rPr>
+          <w:sz w:val="28"/>
+          <w:szCs w:val="28"/>
+        </w:rPr>
+        <w:t xml:space="preserve">енных </w:t>
+      </w:r>
+      <w:proofErr w:type="spellStart"/>
+      <w:r>
+        <w:rPr>
+          <w:sz w:val="28"/>
+          <w:szCs w:val="28"/>
+        </w:rPr>
+        <w:t>големов</w:t>
+      </w:r>
+      <w:proofErr w:type="spellEnd"/>
+      <w:r>
+        <w:rPr>
+          <w:sz w:val="28"/>
+          <w:szCs w:val="28"/>
+        </w:rPr>
+        <w:t xml:space="preserve"> и прочих стражей.</w:t>
+      </w:r>
+    </w:p>
+    <w:p>
+      <w:pPr>
+        <w:spacing w:line="240" w:lineRule="auto"/>
+        <w:rPr>
+          <w:sz w:val="28"/>
+          <w:szCs w:val="28"/>
+        </w:rPr>
+      </w:pPr>
+      <w:r>
+        <w:rPr>
+          <w:sz w:val="28"/>
+          <w:szCs w:val="28"/>
+        </w:rPr>
+        <w:t>Путь домой — это не бегство. Это завоевание. Ему придется пройти через все острова, стать сильнее, победить стражей этого мира и забрать Артефакт, чтобы использоват</w:t>
+      </w:r>
+      <w:r>
+        <w:rPr>
+          <w:sz w:val="28"/>
+          <w:szCs w:val="28"/>
+        </w:rPr>
+        <w:t>ь его как ключ для возвращения.</w:t>
+      </w:r>
+    </w:p>
+    <w:p>
+      <w:pPr>
+        <w:spacing w:line="240" w:lineRule="auto"/>
+        <w:rPr>
+          <w:sz w:val="28"/>
+          <w:szCs w:val="28"/>
+        </w:rPr>
+      </w:pPr>
+      <w:r>
+        <w:rPr>
+          <w:sz w:val="28"/>
+          <w:szCs w:val="28"/>
+        </w:rPr>
+        <w:t>3. Путь Домой (Как он выйдет):</w:t>
+      </w:r>
+    </w:p>
+    <w:p>
+      <w:pPr>
+        <w:spacing w:line="240" w:lineRule="auto"/>
+        <w:rPr>
+          <w:sz w:val="28"/>
+          <w:szCs w:val="28"/>
+        </w:rPr>
+      </w:pPr>
+      <w:r>
+        <w:rPr>
+          <w:sz w:val="28"/>
+          <w:szCs w:val="28"/>
+        </w:rPr>
+        <w:t xml:space="preserve">Добравшись до последнего острова и победив главного стража — «Стражника Реальности», последнее творение Архитекторов, предназначенное для защиты Артефакта от таких, как он, — </w:t>
+      </w:r>
+      <w:proofErr w:type="spellStart"/>
+      <w:r>
+        <w:rPr>
+          <w:sz w:val="28"/>
+          <w:szCs w:val="28"/>
+        </w:rPr>
+        <w:t>Касс</w:t>
+      </w:r>
+      <w:r>
+        <w:rPr>
+          <w:sz w:val="28"/>
+          <w:szCs w:val="28"/>
+        </w:rPr>
+        <w:t>иус</w:t>
+      </w:r>
+      <w:proofErr w:type="spellEnd"/>
+      <w:r>
+        <w:rPr>
+          <w:sz w:val="28"/>
+          <w:szCs w:val="28"/>
+        </w:rPr>
+        <w:t xml:space="preserve"> забирает Артефакт Абсолюта.</w:t>
+      </w:r>
+    </w:p>
+    <w:p>
+      <w:pPr>
+        <w:spacing w:line="240" w:lineRule="auto"/>
+        <w:rPr>
+          <w:sz w:val="28"/>
+          <w:szCs w:val="28"/>
+        </w:rPr>
+      </w:pPr>
+      <w:r>
+        <w:rPr>
+          <w:sz w:val="28"/>
+          <w:szCs w:val="28"/>
+        </w:rPr>
+        <w:t>С его помощью он возвращается к центральному порталу. Вставив Артефакт в древний механизм, он становится не просто свидетелем, а повелителем стихии. Он активирует портал. Врата между мирами раскрываются, на этот раз</w:t>
+      </w:r>
+      <w:r>
+        <w:rPr>
+          <w:sz w:val="28"/>
+          <w:szCs w:val="28"/>
+        </w:rPr>
+        <w:t xml:space="preserve"> стабильно и под его контролем.</w:t>
+      </w:r>
+    </w:p>
+    <w:p>
+      <w:pPr>
+        <w:spacing w:line="240" w:lineRule="auto"/>
+        <w:rPr>
+          <w:sz w:val="28"/>
+          <w:szCs w:val="28"/>
+        </w:rPr>
+      </w:pPr>
+      <w:proofErr w:type="spellStart"/>
+      <w:r>
+        <w:rPr>
+          <w:sz w:val="28"/>
+          <w:szCs w:val="28"/>
+        </w:rPr>
+        <w:t>Кассиус</w:t>
+      </w:r>
+      <w:proofErr w:type="spellEnd"/>
+      <w:r>
+        <w:rPr>
+          <w:sz w:val="28"/>
+          <w:szCs w:val="28"/>
+        </w:rPr>
+        <w:t xml:space="preserve"> делает шаг в сияние, и его затягивает уже не хаотичная воронка, а ровный поток энергии. Он оказывается там, где начал его путь — в океане, но уже в спокойных водах, под знакомым солнцем своего мира. Портал </w:t>
+      </w:r>
+      <w:proofErr w:type="spellStart"/>
+      <w:r>
+        <w:rPr>
+          <w:sz w:val="28"/>
+          <w:szCs w:val="28"/>
+        </w:rPr>
+        <w:t>b</w:t>
+      </w:r>
+      <w:r>
+        <w:rPr>
+          <w:sz w:val="28"/>
+          <w:szCs w:val="28"/>
+        </w:rPr>
+        <w:t>ehind</w:t>
+      </w:r>
+      <w:proofErr w:type="spellEnd"/>
+      <w:r>
+        <w:rPr>
+          <w:sz w:val="28"/>
+          <w:szCs w:val="28"/>
+        </w:rPr>
+        <w:t xml:space="preserve"> </w:t>
+      </w:r>
+      <w:proofErr w:type="spellStart"/>
+      <w:r>
+        <w:rPr>
+          <w:sz w:val="28"/>
+          <w:szCs w:val="28"/>
+        </w:rPr>
+        <w:t>him</w:t>
+      </w:r>
+      <w:proofErr w:type="spellEnd"/>
+      <w:r>
+        <w:rPr>
+          <w:sz w:val="28"/>
+          <w:szCs w:val="28"/>
+        </w:rPr>
+        <w:t xml:space="preserve"> закрывается навсегда.</w:t>
+      </w:r>
+    </w:p>
+    <w:p>
+      <w:pPr>
+        <w:spacing w:line="240" w:lineRule="auto"/>
+        <w:rPr>
+          <w:sz w:val="28"/>
+          <w:szCs w:val="28"/>
+        </w:rPr>
+      </w:pPr>
       <w:r>
         <w:rPr>
           <w:sz w:val="28"/>
           <w:szCs w:val="28"/>
         </w:rPr>
         <w:lastRenderedPageBreak/>
-        <w:t>мертв. Изучая артефакты и записи (оставленные предыдущими пленниками, такими же жерт</w:t>
-      </w:r>
-      <w:r>
-        <w:rPr>
-          <w:sz w:val="28"/>
-          <w:szCs w:val="28"/>
-        </w:rPr>
-        <w:t>вами портала), он узнал правду:</w:t>
-      </w:r>
-    </w:p>
-    <w:p>
-      <w:pPr>
-        <w:spacing w:line="240" w:lineRule="auto"/>
-        <w:rPr>
-          <w:sz w:val="28"/>
-          <w:szCs w:val="28"/>
-        </w:rPr>
-      </w:pPr>
-      <w:r>
-        <w:rPr>
-          <w:sz w:val="28"/>
-          <w:szCs w:val="28"/>
-        </w:rPr>
-        <w:t xml:space="preserve">Портал — это «Разорванная Дуга», мост между мирами, созданный древней цивилизацией «Архитекторов». Он активируется спорадически, поглощая все, что находится рядом, в этот мир-узилище. Чтобы открыть врата *обратно* и стабилизировать их для перехода, требуется колоссальная </w:t>
-      </w:r>
-      <w:r>
-        <w:rPr>
-          <w:sz w:val="28"/>
-          <w:szCs w:val="28"/>
-        </w:rPr>
-        <w:t>энергия.</w:t>
-      </w:r>
-    </w:p>
-    <w:p>
-      <w:pPr>
-        <w:spacing w:line="240" w:lineRule="auto"/>
-        <w:rPr>
-          <w:sz w:val="28"/>
-          <w:szCs w:val="28"/>
-        </w:rPr>
-      </w:pPr>
-      <w:r>
-        <w:rPr>
-          <w:sz w:val="28"/>
-          <w:szCs w:val="28"/>
-        </w:rPr>
-        <w:t>Эту энергию содержит «Артефакт Абсолюта» — сердце самого архипелага, хранящееся на самом удаленном и охраняемом острове. Именно его энергия питает аномалии: гигантских зверей, кам</w:t>
-      </w:r>
-      <w:r>
-        <w:rPr>
-          <w:sz w:val="28"/>
-          <w:szCs w:val="28"/>
-        </w:rPr>
-        <w:t xml:space="preserve">енных </w:t>
-      </w:r>
-      <w:proofErr w:type="spellStart"/>
-      <w:r>
-        <w:rPr>
-          <w:sz w:val="28"/>
-          <w:szCs w:val="28"/>
-        </w:rPr>
-        <w:t>големов</w:t>
-      </w:r>
-      <w:proofErr w:type="spellEnd"/>
-      <w:r>
-        <w:rPr>
-          <w:sz w:val="28"/>
-          <w:szCs w:val="28"/>
-        </w:rPr>
-        <w:t xml:space="preserve"> и прочих стражей.</w:t>
-      </w:r>
-    </w:p>
-    <w:p>
-      <w:pPr>
-        <w:spacing w:line="240" w:lineRule="auto"/>
-        <w:rPr>
-          <w:sz w:val="28"/>
-          <w:szCs w:val="28"/>
-        </w:rPr>
-      </w:pPr>
-      <w:r>
-        <w:rPr>
-          <w:sz w:val="28"/>
-          <w:szCs w:val="28"/>
-        </w:rPr>
-        <w:t>Путь домой — это не бегство. Это завоевание. Ему придется пройти через все острова, стать сильнее, победить стражей этого мира и забрать Артефакт, чтобы использоват</w:t>
-      </w:r>
-      <w:r>
-        <w:rPr>
-          <w:sz w:val="28"/>
-          <w:szCs w:val="28"/>
-        </w:rPr>
-        <w:t>ь его как ключ для возвращения.</w:t>
-      </w:r>
-    </w:p>
-    <w:p>
-      <w:pPr>
-        <w:spacing w:line="240" w:lineRule="auto"/>
-        <w:rPr>
-          <w:sz w:val="28"/>
-          <w:szCs w:val="28"/>
-        </w:rPr>
-      </w:pPr>
-      <w:r>
-        <w:rPr>
-          <w:sz w:val="28"/>
-          <w:szCs w:val="28"/>
-        </w:rPr>
-        <w:t>3. Путь Домой (Как он выйдет):</w:t>
-      </w:r>
-    </w:p>
-    <w:p>
-      <w:pPr>
-        <w:spacing w:line="240" w:lineRule="auto"/>
-        <w:rPr>
-          <w:sz w:val="28"/>
-          <w:szCs w:val="28"/>
-        </w:rPr>
-      </w:pPr>
-      <w:r>
-        <w:rPr>
-          <w:sz w:val="28"/>
-          <w:szCs w:val="28"/>
-        </w:rPr>
-        <w:t xml:space="preserve">Добравшись до последнего острова и победив главного стража — «Стражника Реальности», последнее творение Архитекторов, предназначенное для защиты Артефакта от таких, как он, — </w:t>
-      </w:r>
-      <w:proofErr w:type="spellStart"/>
-      <w:r>
-        <w:rPr>
-          <w:sz w:val="28"/>
-          <w:szCs w:val="28"/>
-        </w:rPr>
-        <w:t>Касс</w:t>
-      </w:r>
-      <w:r>
-        <w:rPr>
-          <w:sz w:val="28"/>
-          <w:szCs w:val="28"/>
-        </w:rPr>
-        <w:t>иус</w:t>
-      </w:r>
-      <w:proofErr w:type="spellEnd"/>
-      <w:r>
-        <w:rPr>
-          <w:sz w:val="28"/>
-          <w:szCs w:val="28"/>
-        </w:rPr>
-        <w:t xml:space="preserve"> забирает Артефакт Абсолюта.</w:t>
-      </w:r>
-    </w:p>
-    <w:p>
-      <w:pPr>
-        <w:spacing w:line="240" w:lineRule="auto"/>
-        <w:rPr>
-          <w:sz w:val="28"/>
-          <w:szCs w:val="28"/>
-        </w:rPr>
-      </w:pPr>
-      <w:r>
-        <w:rPr>
-          <w:sz w:val="28"/>
-          <w:szCs w:val="28"/>
-        </w:rPr>
-        <w:t>С его помощью он возвращается к центральному порталу. Вставив Артефакт в древний механизм, он становится не просто свидетелем, а повелителем стихии. Он активирует портал. Врата между мирами раскрываются, на этот раз</w:t>
-      </w:r>
-      <w:r>
-        <w:rPr>
-          <w:sz w:val="28"/>
-          <w:szCs w:val="28"/>
-        </w:rPr>
-        <w:t xml:space="preserve"> стабильно и под его контролем.</w:t>
-      </w:r>
-    </w:p>
-    <w:p>
-      <w:pPr>
-        <w:spacing w:line="240" w:lineRule="auto"/>
-        <w:rPr>
-          <w:sz w:val="28"/>
-          <w:szCs w:val="28"/>
-        </w:rPr>
-      </w:pPr>
-      <w:proofErr w:type="spellStart"/>
-      <w:r>
-        <w:rPr>
-          <w:sz w:val="28"/>
-          <w:szCs w:val="28"/>
-        </w:rPr>
-        <w:t>Кассиус</w:t>
-      </w:r>
-      <w:proofErr w:type="spellEnd"/>
-      <w:r>
-        <w:rPr>
-          <w:sz w:val="28"/>
-          <w:szCs w:val="28"/>
-        </w:rPr>
-        <w:t xml:space="preserve"> делает шаг в сияние, и его затягивает уже не хаотичная воронка, а ровный поток энергии. Он оказывается там, где начал его путь — в океане, но уже в спокойных водах, под знакомым солнцем своего мира. Портал </w:t>
-      </w:r>
-      <w:proofErr w:type="spellStart"/>
-      <w:r>
-        <w:rPr>
-          <w:sz w:val="28"/>
-          <w:szCs w:val="28"/>
-        </w:rPr>
-        <w:t>b</w:t>
-      </w:r>
-      <w:r>
-        <w:rPr>
-          <w:sz w:val="28"/>
-          <w:szCs w:val="28"/>
-        </w:rPr>
-        <w:t>ehind</w:t>
-      </w:r>
-      <w:proofErr w:type="spellEnd"/>
-      <w:r>
-        <w:rPr>
-          <w:sz w:val="28"/>
-          <w:szCs w:val="28"/>
-        </w:rPr>
-        <w:t xml:space="preserve"> </w:t>
-      </w:r>
-      <w:proofErr w:type="spellStart"/>
-      <w:r>
-        <w:rPr>
-          <w:sz w:val="28"/>
-          <w:szCs w:val="28"/>
-        </w:rPr>
-        <w:t>him</w:t>
-      </w:r>
-      <w:proofErr w:type="spellEnd"/>
-      <w:r>
-        <w:rPr>
-          <w:sz w:val="28"/>
-          <w:szCs w:val="28"/>
-        </w:rPr>
-        <w:t xml:space="preserve"> закрывается навсегда.</w:t>
-      </w:r>
-    </w:p>
-    <w:p>
-      <w:pPr>
-        <w:spacing w:line="240" w:lineRule="auto"/>
-        <w:rPr>
-          <w:sz w:val="28"/>
-          <w:szCs w:val="28"/>
-        </w:rPr>
-      </w:pPr>
-      <w:r>
-        <w:rPr>
-          <w:sz w:val="28"/>
-          <w:szCs w:val="28"/>
-        </w:rPr>
         <w:t>Финал: Он спасен. Но он навсегда изменен. В его глазах осталась искра энергии чужого мира, а в памяти — знание о том, что реальность гораздо страннее и опаснее, чем он мог представить. Он унес с собой не только память об приключении, но и частичку силы того мира.</w:t>
       </w:r>
     </w:p>
@@ -5587,10 +5693,11 @@
       </w:pPr>
       <w:r>
         <w:rPr>
-          <w:sz w:val="28"/>
-          <w:szCs w:val="28"/>
-        </w:rPr>
-        <w:lastRenderedPageBreak/>
+          <w:noProof/>
+          <w:sz w:val="28"/>
+          <w:szCs w:val="28"/>
+          <w:lang w:eastAsia="ru-RU"/>
+        </w:rPr>
         <w:drawing>
           <wp:inline distT="0" distB="0" distL="0" distR="0" wp14:anchorId="4D75223A" wp14:editId="38384C56">
             <wp:extent cx="5940425" cy="2978785"/>
@@ -5627,8 +5734,6 @@
           </wp:inline>
         </w:drawing>
       </w:r>
-      <w:bookmarkStart w:id="0" w:name="_GoBack"/>
-      <w:bookmarkEnd w:id="0"/>
     </w:p>
     <w:p>
       <w:pPr>
@@ -6199,6 +6304,7 @@
           <w:sz w:val="28"/>
           <w:szCs w:val="28"/>
         </w:rPr>
+        <w:lastRenderedPageBreak/>
         <w:t>10</w:t>
       </w:r>
       <w:r>
@@ -6329,7 +6435,6 @@
           <w:sz w:val="28"/>
           <w:szCs w:val="28"/>
         </w:rPr>
-        <w:lastRenderedPageBreak/>
         <w:t>1)</w:t>
       </w:r>
       <w:r>
@@ -7344,7 +7449,7 @@
 </file>
 
 <file path=customXml/itemProps1.xml><?xml version="1.0" encoding="utf-8"?>
-<ds:datastoreItem xmlns:ds="http://schemas.openxmlformats.org/officeDocument/2006/customXml" ds:itemID="{728478F5-75EF-4139-ACD7-A0497135F7B8}">
+<ds:datastoreItem xmlns:ds="http://schemas.openxmlformats.org/officeDocument/2006/customXml" ds:itemID="{B258343A-B4FB-4E06-A2AA-932A8AF671DA}">
   <ds:schemaRefs>
     <ds:schemaRef ds:uri="http://schemas.openxmlformats.org/officeDocument/2006/bibliography"/>
   </ds:schemaRefs>

</xml_diff>